<commit_message>
Added more important documents
</commit_message>
<xml_diff>
--- a/documents/n10149953 Report.docx
+++ b/documents/n10149953 Report.docx
@@ -833,15 +833,7 @@
           <w:bCs/>
           <w:lang w:val="en-GB"/>
         </w:rPr>
-        <w:t>A</w:t>
-      </w:r>
-      <w:r>
-        <w:rPr>
-          <w:b/>
-          <w:bCs/>
-          <w:lang w:val="en-GB"/>
-        </w:rPr>
-        <w:t>pproach to application scaling, and the suitability of the metrics and the thresholds used</w:t>
+        <w:t>Approach to application scaling, and the suitability of the metrics and the thresholds used</w:t>
       </w:r>
     </w:p>
     <w:p>
@@ -1228,7 +1220,25 @@
         <w:rPr>
           <w:lang w:val="en-GB"/>
         </w:rPr>
-        <w:t xml:space="preserve">be some static resource, such as website logos. Another </w:t>
+        <w:t>be some static resource, such as website logo</w:t>
+      </w:r>
+      <w:r>
+        <w:rPr>
+          <w:lang w:val="en-GB"/>
+        </w:rPr>
+        <w:t>s, favicon</w:t>
+      </w:r>
+      <w:r>
+        <w:rPr>
+          <w:lang w:val="en-GB"/>
+        </w:rPr>
+        <w:t>, etc</w:t>
+      </w:r>
+      <w:r>
+        <w:rPr>
+          <w:lang w:val="en-GB"/>
+        </w:rPr>
+        <w:t xml:space="preserve">. Another </w:t>
       </w:r>
       <w:r>
         <w:rPr>
@@ -1252,7 +1262,31 @@
         <w:rPr>
           <w:lang w:val="en-GB"/>
         </w:rPr>
-        <w:t xml:space="preserve"> our service into private and public subnet, from the diagram above, I think putting the Data and Server in Private Subnet is making our application more secure. We also added MongoDB and caching service for MongoDB, the purpose of MongoDB is for storing some information that is static or rarely change, for example in our application case it would be the song lyric. We can store the lyric of son</w:t>
+        <w:t xml:space="preserve"> our service into private and public subnet, from the diagram above, </w:t>
+      </w:r>
+      <w:r>
+        <w:rPr>
+          <w:lang w:val="en-GB"/>
+        </w:rPr>
+        <w:t>we can see that</w:t>
+      </w:r>
+      <w:r>
+        <w:rPr>
+          <w:lang w:val="en-GB"/>
+        </w:rPr>
+        <w:t xml:space="preserve"> putting the Data</w:t>
+      </w:r>
+      <w:r>
+        <w:rPr>
+          <w:lang w:val="en-GB"/>
+        </w:rPr>
+        <w:t xml:space="preserve"> storage</w:t>
+      </w:r>
+      <w:r>
+        <w:rPr>
+          <w:lang w:val="en-GB"/>
+        </w:rPr>
+        <w:t xml:space="preserve"> and Server in Private Subnet is making our application more secure. We also added MongoDB and caching service for Mong</w:t>
       </w:r>
       <w:bookmarkStart w:id="0" w:name="_GoBack"/>
       <w:bookmarkEnd w:id="0"/>
@@ -1260,7 +1294,19 @@
         <w:rPr>
           <w:lang w:val="en-GB"/>
         </w:rPr>
-        <w:t xml:space="preserve">g based on the song title and artist, so if we have </w:t>
+        <w:t xml:space="preserve">oDB, the purpose of MongoDB is for storing some information that is static or rarely change, for example in our application case it would be the song lyric. We can store the lyric of song based on the song title and artist, </w:t>
+      </w:r>
+      <w:r>
+        <w:rPr>
+          <w:lang w:val="en-GB"/>
+        </w:rPr>
+        <w:t>therefore</w:t>
+      </w:r>
+      <w:r>
+        <w:rPr>
+          <w:lang w:val="en-GB"/>
+        </w:rPr>
+        <w:t xml:space="preserve"> if we have </w:t>
       </w:r>
       <w:r>
         <w:rPr>
@@ -1272,7 +1318,43 @@
         <w:rPr>
           <w:lang w:val="en-GB"/>
         </w:rPr>
-        <w:t xml:space="preserve"> those song before we didn’t need to request the API again, rather we can look at our MongoDB or the Redis Cache for MongoDB</w:t>
+        <w:t xml:space="preserve"> those song before </w:t>
+      </w:r>
+      <w:r>
+        <w:rPr>
+          <w:lang w:val="en-GB"/>
+        </w:rPr>
+        <w:t>rat</w:t>
+      </w:r>
+      <w:r>
+        <w:rPr>
+          <w:lang w:val="en-GB"/>
+        </w:rPr>
+        <w:t>h</w:t>
+      </w:r>
+      <w:r>
+        <w:rPr>
+          <w:lang w:val="en-GB"/>
+        </w:rPr>
+        <w:t>er than</w:t>
+      </w:r>
+      <w:r>
+        <w:rPr>
+          <w:lang w:val="en-GB"/>
+        </w:rPr>
+        <w:t xml:space="preserve"> request</w:t>
+      </w:r>
+      <w:r>
+        <w:rPr>
+          <w:lang w:val="en-GB"/>
+        </w:rPr>
+        <w:t>ing</w:t>
+      </w:r>
+      <w:r>
+        <w:rPr>
+          <w:lang w:val="en-GB"/>
+        </w:rPr>
+        <w:t xml:space="preserve"> the API again, we can look at our MongoDB or the Redis Cache for MongoDB</w:t>
       </w:r>
       <w:r>
         <w:rPr>
@@ -1388,19 +1470,7 @@
         <w:rPr>
           <w:lang w:val="en-GB"/>
         </w:rPr>
-        <w:t xml:space="preserve"> Another flaw is our service that we used currently still configured with default port and setting, for example our Redis Cache is configured at default port which is </w:t>
-      </w:r>
-      <w:r>
-        <w:rPr>
-          <w:lang w:val="en-GB"/>
-        </w:rPr>
-        <w:t>6379</w:t>
-      </w:r>
-      <w:r>
-        <w:rPr>
-          <w:lang w:val="en-GB"/>
-        </w:rPr>
-        <w:t>. Our Client and Server also lack logging management and configuration.</w:t>
+        <w:t xml:space="preserve"> Another flaw is our service that we used currently still configured with default port and setting, for example our Redis Cache is configured at default port which is 6379. Our Client and Server also lack logging management and configuration.</w:t>
       </w:r>
       <w:r>
         <w:rPr>
@@ -1554,6 +1624,7 @@
     <w:lsdException w:name="HTML Sample" w:semiHidden="1" w:unhideWhenUsed="1"/>
     <w:lsdException w:name="HTML Typewriter" w:semiHidden="1" w:unhideWhenUsed="1"/>
     <w:lsdException w:name="HTML Variable" w:semiHidden="1" w:unhideWhenUsed="1"/>
+    <w:lsdException w:name="Normal Table" w:semiHidden="1" w:unhideWhenUsed="1"/>
     <w:lsdException w:name="annotation subject" w:semiHidden="1" w:unhideWhenUsed="1"/>
     <w:lsdException w:name="No List" w:semiHidden="1" w:unhideWhenUsed="1"/>
     <w:lsdException w:name="Outline List 1" w:semiHidden="1" w:unhideWhenUsed="1"/>
@@ -1600,8 +1671,10 @@
     <w:lsdException w:name="Table Subtle 2" w:semiHidden="1" w:unhideWhenUsed="1"/>
     <w:lsdException w:name="Table Web 1" w:semiHidden="1" w:unhideWhenUsed="1"/>
     <w:lsdException w:name="Table Web 2" w:semiHidden="1" w:unhideWhenUsed="1"/>
+    <w:lsdException w:name="Table Web 3" w:semiHidden="1" w:unhideWhenUsed="1"/>
     <w:lsdException w:name="Balloon Text" w:semiHidden="1" w:unhideWhenUsed="1"/>
     <w:lsdException w:name="Table Grid" w:uiPriority="39"/>
+    <w:lsdException w:name="Table Theme" w:semiHidden="1" w:unhideWhenUsed="1"/>
     <w:lsdException w:name="Placeholder Text" w:semiHidden="1"/>
     <w:lsdException w:name="No Spacing" w:uiPriority="1" w:qFormat="1"/>
     <w:lsdException w:name="Light Shading" w:uiPriority="60"/>
@@ -2314,7 +2387,7 @@
 </file>
 
 <file path=customXml/itemProps1.xml><?xml version="1.0" encoding="utf-8"?>
-<ds:datastoreItem xmlns:ds="http://schemas.openxmlformats.org/officeDocument/2006/customXml" ds:itemID="{DB08FA27-C186-4FCD-84D7-B1E8D34A4A3F}">
+<ds:datastoreItem xmlns:ds="http://schemas.openxmlformats.org/officeDocument/2006/customXml" ds:itemID="{B03FD655-C052-4D97-A571-EC1F6B0360C5}">
   <ds:schemaRefs>
     <ds:schemaRef ds:uri="http://schemas.openxmlformats.org/officeDocument/2006/bibliography"/>
   </ds:schemaRefs>

</xml_diff>